<commit_message>
"finished everything in parts 1-4"
</commit_message>
<xml_diff>
--- a/project_207016270_322417916.docx
+++ b/project_207016270_322417916.docx
@@ -31,11 +31,13 @@
     <w:p>
       <w:pPr>
         <w:rPr>
+          <w:u w:val="single"/>
           <w:lang w:val="en-US"/>
         </w:rPr>
       </w:pPr>
       <w:r>
         <w:rPr>
+          <w:u w:val="single"/>
           <w:lang w:val="en-US"/>
         </w:rPr>
         <w:t>Question 2:</w:t>
@@ -44,6 +46,67 @@
     <w:p>
       <w:pPr>
         <w:rPr>
+          <w:lang w:val="en-IL"/>
+        </w:rPr>
+      </w:pPr>
+      <w:r>
+        <w:rPr>
+          <w:lang w:val="en-IL"/>
+        </w:rPr>
+        <w:drawing>
+          <wp:inline distT="0" distB="0" distL="0" distR="0" wp14:anchorId="4551BA7A" wp14:editId="74632EB6">
+            <wp:extent cx="5731510" cy="5731510"/>
+            <wp:effectExtent l="0" t="0" r="2540" b="2540"/>
+            <wp:docPr id="1289356886" name="Picture 2"/>
+            <wp:cNvGraphicFramePr>
+              <a:graphicFrameLocks xmlns:a="http://schemas.openxmlformats.org/drawingml/2006/main" noChangeAspect="1"/>
+            </wp:cNvGraphicFramePr>
+            <a:graphic xmlns:a="http://schemas.openxmlformats.org/drawingml/2006/main">
+              <a:graphicData uri="http://schemas.openxmlformats.org/drawingml/2006/picture">
+                <pic:pic xmlns:pic="http://schemas.openxmlformats.org/drawingml/2006/picture">
+                  <pic:nvPicPr>
+                    <pic:cNvPr id="0" name="Picture 6"/>
+                    <pic:cNvPicPr>
+                      <a:picLocks noChangeAspect="1" noChangeArrowheads="1"/>
+                    </pic:cNvPicPr>
+                  </pic:nvPicPr>
+                  <pic:blipFill>
+                    <a:blip r:embed="rId4">
+                      <a:extLst>
+                        <a:ext uri="{28A0092B-C50C-407E-A947-70E740481C1C}">
+                          <a14:useLocalDpi xmlns:a14="http://schemas.microsoft.com/office/drawing/2010/main" val="0"/>
+                        </a:ext>
+                      </a:extLst>
+                    </a:blip>
+                    <a:srcRect/>
+                    <a:stretch>
+                      <a:fillRect/>
+                    </a:stretch>
+                  </pic:blipFill>
+                  <pic:spPr bwMode="auto">
+                    <a:xfrm>
+                      <a:off x="0" y="0"/>
+                      <a:ext cx="5731510" cy="5731510"/>
+                    </a:xfrm>
+                    <a:prstGeom prst="rect">
+                      <a:avLst/>
+                    </a:prstGeom>
+                    <a:noFill/>
+                    <a:ln>
+                      <a:noFill/>
+                    </a:ln>
+                  </pic:spPr>
+                </pic:pic>
+              </a:graphicData>
+            </a:graphic>
+          </wp:inline>
+        </w:drawing>
+      </w:r>
+    </w:p>
+    <w:p>
+      <w:pPr>
+        <w:rPr>
+          <w:u w:val="single"/>
           <w:lang w:val="en-US"/>
         </w:rPr>
       </w:pPr>
@@ -51,7 +114,1460 @@
     <w:p>
       <w:pPr>
         <w:rPr>
+          <w:u w:val="single"/>
           <w:lang w:val="en-US"/>
+        </w:rPr>
+      </w:pPr>
+    </w:p>
+    <w:p>
+      <w:pPr>
+        <w:rPr>
+          <w:u w:val="single"/>
+          <w:lang w:val="en-US"/>
+        </w:rPr>
+      </w:pPr>
+    </w:p>
+    <w:p>
+      <w:pPr>
+        <w:rPr>
+          <w:u w:val="single"/>
+          <w:lang w:val="en-US"/>
+        </w:rPr>
+      </w:pPr>
+    </w:p>
+    <w:p>
+      <w:pPr>
+        <w:rPr>
+          <w:u w:val="single"/>
+          <w:lang w:val="en-US"/>
+        </w:rPr>
+      </w:pPr>
+    </w:p>
+    <w:p>
+      <w:pPr>
+        <w:rPr>
+          <w:u w:val="single"/>
+          <w:lang w:val="en-US"/>
+        </w:rPr>
+      </w:pPr>
+    </w:p>
+    <w:p>
+      <w:pPr>
+        <w:rPr>
+          <w:u w:val="single"/>
+          <w:lang w:val="en-US"/>
+        </w:rPr>
+      </w:pPr>
+      <w:r>
+        <w:rPr>
+          <w:u w:val="single"/>
+          <w:lang w:val="en-US"/>
+        </w:rPr>
+        <w:lastRenderedPageBreak/>
+        <w:t>Question 7:</w:t>
+      </w:r>
+    </w:p>
+    <w:p>
+      <w:pPr>
+        <w:rPr>
+          <w:lang w:val="en-IL"/>
+        </w:rPr>
+      </w:pPr>
+      <w:r>
+        <w:rPr>
+          <w:lang w:val="en-IL"/>
+        </w:rPr>
+        <w:drawing>
+          <wp:inline distT="0" distB="0" distL="0" distR="0" wp14:anchorId="66B3116A" wp14:editId="0BFDCDAF">
+            <wp:extent cx="4015740" cy="4015740"/>
+            <wp:effectExtent l="0" t="0" r="3810" b="3810"/>
+            <wp:docPr id="535330004" name="Picture 4" descr="A graph with lines and numbers&#10;&#10;AI-generated content may be incorrect."/>
+            <wp:cNvGraphicFramePr>
+              <a:graphicFrameLocks xmlns:a="http://schemas.openxmlformats.org/drawingml/2006/main" noChangeAspect="1"/>
+            </wp:cNvGraphicFramePr>
+            <a:graphic xmlns:a="http://schemas.openxmlformats.org/drawingml/2006/main">
+              <a:graphicData uri="http://schemas.openxmlformats.org/drawingml/2006/picture">
+                <pic:pic xmlns:pic="http://schemas.openxmlformats.org/drawingml/2006/picture">
+                  <pic:nvPicPr>
+                    <pic:cNvPr id="535330004" name="Picture 4" descr="A graph with lines and numbers&#10;&#10;AI-generated content may be incorrect."/>
+                    <pic:cNvPicPr>
+                      <a:picLocks noChangeAspect="1" noChangeArrowheads="1"/>
+                    </pic:cNvPicPr>
+                  </pic:nvPicPr>
+                  <pic:blipFill>
+                    <a:blip r:embed="rId5">
+                      <a:extLst>
+                        <a:ext uri="{28A0092B-C50C-407E-A947-70E740481C1C}">
+                          <a14:useLocalDpi xmlns:a14="http://schemas.microsoft.com/office/drawing/2010/main" val="0"/>
+                        </a:ext>
+                      </a:extLst>
+                    </a:blip>
+                    <a:srcRect/>
+                    <a:stretch>
+                      <a:fillRect/>
+                    </a:stretch>
+                  </pic:blipFill>
+                  <pic:spPr bwMode="auto">
+                    <a:xfrm>
+                      <a:off x="0" y="0"/>
+                      <a:ext cx="4015740" cy="4015740"/>
+                    </a:xfrm>
+                    <a:prstGeom prst="rect">
+                      <a:avLst/>
+                    </a:prstGeom>
+                    <a:noFill/>
+                    <a:ln>
+                      <a:noFill/>
+                    </a:ln>
+                  </pic:spPr>
+                </pic:pic>
+              </a:graphicData>
+            </a:graphic>
+          </wp:inline>
+        </w:drawing>
+      </w:r>
+    </w:p>
+    <w:p>
+      <w:pPr>
+        <w:rPr>
+          <w:lang w:val="en-US"/>
+        </w:rPr>
+      </w:pPr>
+    </w:p>
+    <w:p>
+      <w:pPr>
+        <w:rPr>
+          <w:lang w:val="en-IL"/>
+        </w:rPr>
+      </w:pPr>
+      <w:r>
+        <w:rPr>
+          <w:lang w:val="en-IL"/>
+        </w:rPr>
+        <w:drawing>
+          <wp:inline distT="0" distB="0" distL="0" distR="0" wp14:anchorId="54BE36A4" wp14:editId="0215FC7A">
+            <wp:extent cx="3726180" cy="3726180"/>
+            <wp:effectExtent l="0" t="0" r="7620" b="7620"/>
+            <wp:docPr id="2005969629" name="Picture 6" descr="A graph with different colored lines&#10;&#10;AI-generated content may be incorrect."/>
+            <wp:cNvGraphicFramePr>
+              <a:graphicFrameLocks xmlns:a="http://schemas.openxmlformats.org/drawingml/2006/main" noChangeAspect="1"/>
+            </wp:cNvGraphicFramePr>
+            <a:graphic xmlns:a="http://schemas.openxmlformats.org/drawingml/2006/main">
+              <a:graphicData uri="http://schemas.openxmlformats.org/drawingml/2006/picture">
+                <pic:pic xmlns:pic="http://schemas.openxmlformats.org/drawingml/2006/picture">
+                  <pic:nvPicPr>
+                    <pic:cNvPr id="2005969629" name="Picture 6" descr="A graph with different colored lines&#10;&#10;AI-generated content may be incorrect."/>
+                    <pic:cNvPicPr>
+                      <a:picLocks noChangeAspect="1" noChangeArrowheads="1"/>
+                    </pic:cNvPicPr>
+                  </pic:nvPicPr>
+                  <pic:blipFill>
+                    <a:blip r:embed="rId6">
+                      <a:extLst>
+                        <a:ext uri="{28A0092B-C50C-407E-A947-70E740481C1C}">
+                          <a14:useLocalDpi xmlns:a14="http://schemas.microsoft.com/office/drawing/2010/main" val="0"/>
+                        </a:ext>
+                      </a:extLst>
+                    </a:blip>
+                    <a:srcRect/>
+                    <a:stretch>
+                      <a:fillRect/>
+                    </a:stretch>
+                  </pic:blipFill>
+                  <pic:spPr bwMode="auto">
+                    <a:xfrm>
+                      <a:off x="0" y="0"/>
+                      <a:ext cx="3726180" cy="3726180"/>
+                    </a:xfrm>
+                    <a:prstGeom prst="rect">
+                      <a:avLst/>
+                    </a:prstGeom>
+                    <a:noFill/>
+                    <a:ln>
+                      <a:noFill/>
+                    </a:ln>
+                  </pic:spPr>
+                </pic:pic>
+              </a:graphicData>
+            </a:graphic>
+          </wp:inline>
+        </w:drawing>
+      </w:r>
+    </w:p>
+    <w:p>
+      <w:pPr>
+        <w:rPr>
+          <w:lang w:val="en-IL"/>
+        </w:rPr>
+      </w:pPr>
+    </w:p>
+    <w:p>
+      <w:pPr>
+        <w:rPr>
+          <w:u w:val="single"/>
+          <w:lang w:val="en-IL"/>
+        </w:rPr>
+      </w:pPr>
+      <w:r>
+        <w:rPr>
+          <w:u w:val="single"/>
+          <w:lang w:val="en-IL"/>
+        </w:rPr>
+        <w:lastRenderedPageBreak/>
+        <w:t>Question 8:</w:t>
+      </w:r>
+    </w:p>
+    <w:p>
+      <w:r>
+        <w:t>86.38</w:t>
+      </w:r>
+      <w:r>
+        <w:t xml:space="preserve">% validation accuracy that resulted in </w:t>
+      </w:r>
+      <w:r>
+        <w:t>79.57</w:t>
+      </w:r>
+      <w:r>
+        <w:t>% test accuracy.</w:t>
+      </w:r>
+    </w:p>
+    <w:p>
+      <w:pPr>
+        <w:rPr>
+          <w:u w:val="single"/>
+        </w:rPr>
+      </w:pPr>
+      <w:r>
+        <w:rPr>
+          <w:u w:val="single"/>
+        </w:rPr>
+        <w:t>Question</w:t>
+      </w:r>
+      <w:r>
+        <w:rPr>
+          <w:u w:val="single"/>
+        </w:rPr>
+        <w:t xml:space="preserve"> 9:</w:t>
+      </w:r>
+    </w:p>
+    <w:p>
+      <w:r>
+        <w:t>The fake: real ratio is 1:2 – 1400 real images and 700 fake ones.</w:t>
+      </w:r>
+    </w:p>
+    <w:p>
+      <w:pPr>
+        <w:rPr>
+          <w:u w:val="single"/>
+        </w:rPr>
+      </w:pPr>
+      <w:r>
+        <w:rPr>
+          <w:u w:val="single"/>
+        </w:rPr>
+        <w:t>Question 10:</w:t>
+      </w:r>
+    </w:p>
+    <w:p>
+      <w:pPr>
+        <w:rPr>
+          <w:lang w:val="en-IL"/>
+        </w:rPr>
+      </w:pPr>
+      <w:r>
+        <w:rPr>
+          <w:lang w:val="en-IL"/>
+        </w:rPr>
+        <w:drawing>
+          <wp:inline distT="0" distB="0" distL="0" distR="0" wp14:anchorId="1FA2D14F" wp14:editId="6595628F">
+            <wp:extent cx="3695700" cy="3695700"/>
+            <wp:effectExtent l="0" t="0" r="0" b="0"/>
+            <wp:docPr id="439385974" name="Picture 1"/>
+            <wp:cNvGraphicFramePr>
+              <a:graphicFrameLocks xmlns:a="http://schemas.openxmlformats.org/drawingml/2006/main" noChangeAspect="1"/>
+            </wp:cNvGraphicFramePr>
+            <a:graphic xmlns:a="http://schemas.openxmlformats.org/drawingml/2006/main">
+              <a:graphicData uri="http://schemas.openxmlformats.org/drawingml/2006/picture">
+                <pic:pic xmlns:pic="http://schemas.openxmlformats.org/drawingml/2006/picture">
+                  <pic:nvPicPr>
+                    <pic:cNvPr id="439385974" name=""/>
+                    <pic:cNvPicPr/>
+                  </pic:nvPicPr>
+                  <pic:blipFill>
+                    <a:blip r:embed="rId7"/>
+                    <a:stretch>
+                      <a:fillRect/>
+                    </a:stretch>
+                  </pic:blipFill>
+                  <pic:spPr>
+                    <a:xfrm>
+                      <a:off x="0" y="0"/>
+                      <a:ext cx="3695700" cy="3695700"/>
+                    </a:xfrm>
+                    <a:prstGeom prst="rect">
+                      <a:avLst/>
+                    </a:prstGeom>
+                  </pic:spPr>
+                </pic:pic>
+              </a:graphicData>
+            </a:graphic>
+          </wp:inline>
+        </w:drawing>
+      </w:r>
+    </w:p>
+    <w:p>
+      <w:pPr>
+        <w:rPr>
+          <w:lang w:val="en-IL"/>
+        </w:rPr>
+      </w:pPr>
+      <w:r>
+        <w:rPr>
+          <w:lang w:val="en-IL"/>
+        </w:rPr>
+        <w:drawing>
+          <wp:inline distT="0" distB="0" distL="0" distR="0" wp14:anchorId="0B0D08A0" wp14:editId="7FC3F460">
+            <wp:extent cx="3375660" cy="3375660"/>
+            <wp:effectExtent l="0" t="0" r="0" b="0"/>
+            <wp:docPr id="1062056019" name="Picture 1" descr="A graph of a line graph&#10;&#10;AI-generated content may be incorrect."/>
+            <wp:cNvGraphicFramePr>
+              <a:graphicFrameLocks xmlns:a="http://schemas.openxmlformats.org/drawingml/2006/main" noChangeAspect="1"/>
+            </wp:cNvGraphicFramePr>
+            <a:graphic xmlns:a="http://schemas.openxmlformats.org/drawingml/2006/main">
+              <a:graphicData uri="http://schemas.openxmlformats.org/drawingml/2006/picture">
+                <pic:pic xmlns:pic="http://schemas.openxmlformats.org/drawingml/2006/picture">
+                  <pic:nvPicPr>
+                    <pic:cNvPr id="1062056019" name="Picture 1" descr="A graph of a line graph&#10;&#10;AI-generated content may be incorrect."/>
+                    <pic:cNvPicPr/>
+                  </pic:nvPicPr>
+                  <pic:blipFill>
+                    <a:blip r:embed="rId8"/>
+                    <a:stretch>
+                      <a:fillRect/>
+                    </a:stretch>
+                  </pic:blipFill>
+                  <pic:spPr>
+                    <a:xfrm>
+                      <a:off x="0" y="0"/>
+                      <a:ext cx="3375660" cy="3375660"/>
+                    </a:xfrm>
+                    <a:prstGeom prst="rect">
+                      <a:avLst/>
+                    </a:prstGeom>
+                  </pic:spPr>
+                </pic:pic>
+              </a:graphicData>
+            </a:graphic>
+          </wp:inline>
+        </w:drawing>
+      </w:r>
+    </w:p>
+    <w:p>
+      <w:pPr>
+        <w:rPr>
+          <w:u w:val="single"/>
+          <w:lang w:val="en-US"/>
+        </w:rPr>
+      </w:pPr>
+      <w:r>
+        <w:rPr>
+          <w:u w:val="single"/>
+          <w:lang w:val="en-US"/>
+        </w:rPr>
+        <w:lastRenderedPageBreak/>
+        <w:t>Question 11:</w:t>
+      </w:r>
+    </w:p>
+    <w:p>
+      <w:pPr>
+        <w:rPr>
+          <w:lang w:val="en-US" w:bidi="he-IL"/>
+        </w:rPr>
+      </w:pPr>
+      <w:r>
+        <w:rPr>
+          <w:lang w:val="en-US"/>
+        </w:rPr>
+        <w:t xml:space="preserve">Since A uses the score for real images and B uses the score for a fake image, the two curves should just be the complement to 1 of each other, and that’s why </w:t>
+      </w:r>
+      <m:oMath>
+        <m:r>
+          <w:rPr>
+            <w:rFonts w:ascii="Cambria Math" w:hAnsi="Cambria Math"/>
+            <w:lang w:val="en-US"/>
+          </w:rPr>
+          <m:t>AU</m:t>
+        </m:r>
+        <m:sSub>
+          <m:sSubPr>
+            <m:ctrlPr>
+              <w:rPr>
+                <w:rFonts w:ascii="Cambria Math" w:hAnsi="Cambria Math"/>
+                <w:i/>
+                <w:lang w:val="en-US"/>
+              </w:rPr>
+            </m:ctrlPr>
+          </m:sSubPr>
+          <m:e>
+            <m:r>
+              <w:rPr>
+                <w:rFonts w:ascii="Cambria Math" w:hAnsi="Cambria Math"/>
+                <w:lang w:val="en-US"/>
+              </w:rPr>
+              <m:t>C</m:t>
+            </m:r>
+          </m:e>
+          <m:sub>
+            <m:r>
+              <w:rPr>
+                <w:rFonts w:ascii="Cambria Math" w:hAnsi="Cambria Math"/>
+                <w:lang w:val="en-US"/>
+              </w:rPr>
+              <m:t>A</m:t>
+            </m:r>
+          </m:sub>
+        </m:sSub>
+        <m:r>
+          <w:rPr>
+            <w:rFonts w:ascii="Cambria Math" w:hAnsi="Cambria Math"/>
+            <w:lang w:val="en-US"/>
+          </w:rPr>
+          <m:t>=1-AU</m:t>
+        </m:r>
+        <m:sSub>
+          <m:sSubPr>
+            <m:ctrlPr>
+              <w:rPr>
+                <w:rFonts w:ascii="Cambria Math" w:hAnsi="Cambria Math"/>
+                <w:i/>
+                <w:lang w:val="en-US"/>
+              </w:rPr>
+            </m:ctrlPr>
+          </m:sSubPr>
+          <m:e>
+            <m:r>
+              <w:rPr>
+                <w:rFonts w:ascii="Cambria Math" w:hAnsi="Cambria Math"/>
+                <w:lang w:val="en-US"/>
+              </w:rPr>
+              <m:t>C</m:t>
+            </m:r>
+          </m:e>
+          <m:sub>
+            <m:r>
+              <w:rPr>
+                <w:rFonts w:ascii="Cambria Math" w:hAnsi="Cambria Math"/>
+                <w:lang w:val="en-US"/>
+              </w:rPr>
+              <m:t>B</m:t>
+            </m:r>
+          </m:sub>
+        </m:sSub>
+      </m:oMath>
+      <w:r>
+        <w:rPr>
+          <w:rFonts w:eastAsiaTheme="minorEastAsia"/>
+          <w:lang w:val="en-US" w:bidi="he-IL"/>
+        </w:rPr>
+        <w:t>.</w:t>
+      </w:r>
+    </w:p>
+    <w:p>
+      <w:pPr>
+        <w:rPr>
+          <w:u w:val="single"/>
+          <w:lang w:val="en-US"/>
+        </w:rPr>
+      </w:pPr>
+      <w:r>
+        <w:rPr>
+          <w:u w:val="single"/>
+          <w:lang w:val="en-US"/>
+        </w:rPr>
+        <w:t>Question 13:</w:t>
+      </w:r>
+    </w:p>
+    <w:p>
+      <w:pPr>
+        <w:rPr>
+          <w:lang w:val="en-IL"/>
+        </w:rPr>
+      </w:pPr>
+      <w:r>
+        <w:rPr>
+          <w:lang w:val="en-IL"/>
+        </w:rPr>
+        <w:drawing>
+          <wp:inline distT="0" distB="0" distL="0" distR="0" wp14:anchorId="07560D0D" wp14:editId="7B49FDEA">
+            <wp:extent cx="3619500" cy="3619500"/>
+            <wp:effectExtent l="0" t="0" r="0" b="0"/>
+            <wp:docPr id="1601362210" name="Picture 8"/>
+            <wp:cNvGraphicFramePr>
+              <a:graphicFrameLocks xmlns:a="http://schemas.openxmlformats.org/drawingml/2006/main" noChangeAspect="1"/>
+            </wp:cNvGraphicFramePr>
+            <a:graphic xmlns:a="http://schemas.openxmlformats.org/drawingml/2006/main">
+              <a:graphicData uri="http://schemas.openxmlformats.org/drawingml/2006/picture">
+                <pic:pic xmlns:pic="http://schemas.openxmlformats.org/drawingml/2006/picture">
+                  <pic:nvPicPr>
+                    <pic:cNvPr id="0" name="Picture 27"/>
+                    <pic:cNvPicPr>
+                      <a:picLocks noChangeAspect="1" noChangeArrowheads="1"/>
+                    </pic:cNvPicPr>
+                  </pic:nvPicPr>
+                  <pic:blipFill>
+                    <a:blip r:embed="rId9">
+                      <a:extLst>
+                        <a:ext uri="{28A0092B-C50C-407E-A947-70E740481C1C}">
+                          <a14:useLocalDpi xmlns:a14="http://schemas.microsoft.com/office/drawing/2010/main" val="0"/>
+                        </a:ext>
+                      </a:extLst>
+                    </a:blip>
+                    <a:srcRect/>
+                    <a:stretch>
+                      <a:fillRect/>
+                    </a:stretch>
+                  </pic:blipFill>
+                  <pic:spPr bwMode="auto">
+                    <a:xfrm>
+                      <a:off x="0" y="0"/>
+                      <a:ext cx="3619500" cy="3619500"/>
+                    </a:xfrm>
+                    <a:prstGeom prst="rect">
+                      <a:avLst/>
+                    </a:prstGeom>
+                    <a:noFill/>
+                    <a:ln>
+                      <a:noFill/>
+                    </a:ln>
+                  </pic:spPr>
+                </pic:pic>
+              </a:graphicData>
+            </a:graphic>
+          </wp:inline>
+        </w:drawing>
+      </w:r>
+    </w:p>
+    <w:p>
+      <w:pPr>
+        <w:rPr>
+          <w:lang w:val="en-IL"/>
+        </w:rPr>
+      </w:pPr>
+      <w:r>
+        <w:rPr>
+          <w:lang w:val="en-IL"/>
+        </w:rPr>
+        <w:drawing>
+          <wp:inline distT="0" distB="0" distL="0" distR="0" wp14:anchorId="52B2B972" wp14:editId="44FEB3D4">
+            <wp:extent cx="3550920" cy="3550920"/>
+            <wp:effectExtent l="0" t="0" r="0" b="0"/>
+            <wp:docPr id="203167581" name="Picture 10" descr="A graph with lines and numbers&#10;&#10;AI-generated content may be incorrect."/>
+            <wp:cNvGraphicFramePr>
+              <a:graphicFrameLocks xmlns:a="http://schemas.openxmlformats.org/drawingml/2006/main" noChangeAspect="1"/>
+            </wp:cNvGraphicFramePr>
+            <a:graphic xmlns:a="http://schemas.openxmlformats.org/drawingml/2006/main">
+              <a:graphicData uri="http://schemas.openxmlformats.org/drawingml/2006/picture">
+                <pic:pic xmlns:pic="http://schemas.openxmlformats.org/drawingml/2006/picture">
+                  <pic:nvPicPr>
+                    <pic:cNvPr id="203167581" name="Picture 10" descr="A graph with lines and numbers&#10;&#10;AI-generated content may be incorrect."/>
+                    <pic:cNvPicPr>
+                      <a:picLocks noChangeAspect="1" noChangeArrowheads="1"/>
+                    </pic:cNvPicPr>
+                  </pic:nvPicPr>
+                  <pic:blipFill>
+                    <a:blip r:embed="rId10">
+                      <a:extLst>
+                        <a:ext uri="{28A0092B-C50C-407E-A947-70E740481C1C}">
+                          <a14:useLocalDpi xmlns:a14="http://schemas.microsoft.com/office/drawing/2010/main" val="0"/>
+                        </a:ext>
+                      </a:extLst>
+                    </a:blip>
+                    <a:srcRect/>
+                    <a:stretch>
+                      <a:fillRect/>
+                    </a:stretch>
+                  </pic:blipFill>
+                  <pic:spPr bwMode="auto">
+                    <a:xfrm>
+                      <a:off x="0" y="0"/>
+                      <a:ext cx="3550920" cy="3550920"/>
+                    </a:xfrm>
+                    <a:prstGeom prst="rect">
+                      <a:avLst/>
+                    </a:prstGeom>
+                    <a:noFill/>
+                    <a:ln>
+                      <a:noFill/>
+                    </a:ln>
+                  </pic:spPr>
+                </pic:pic>
+              </a:graphicData>
+            </a:graphic>
+          </wp:inline>
+        </w:drawing>
+      </w:r>
+    </w:p>
+    <w:p>
+      <w:pPr>
+        <w:rPr>
+          <w:lang w:val="en-IL"/>
+        </w:rPr>
+      </w:pPr>
+    </w:p>
+    <w:p>
+      <w:pPr>
+        <w:rPr>
+          <w:u w:val="single"/>
+          <w:lang w:val="en-IL"/>
+        </w:rPr>
+      </w:pPr>
+      <w:r>
+        <w:rPr>
+          <w:u w:val="single"/>
+          <w:lang w:val="en-IL"/>
+        </w:rPr>
+        <w:t>Question 14:</w:t>
+      </w:r>
+    </w:p>
+    <w:p>
+      <w:r>
+        <w:t>50.04</w:t>
+      </w:r>
+      <w:r>
+        <w:t>% validation accuracy that resulted in 50.04% test accuracy.</w:t>
+      </w:r>
+    </w:p>
+    <w:p>
+      <w:pPr>
+        <w:rPr>
+          <w:u w:val="single"/>
+          <w:lang w:val="en-IL"/>
+        </w:rPr>
+      </w:pPr>
+      <w:r>
+        <w:rPr>
+          <w:u w:val="single"/>
+          <w:lang w:val="en-IL"/>
+        </w:rPr>
+        <w:t>Question 15:</w:t>
+      </w:r>
+    </w:p>
+    <w:p>
+      <w:pPr>
+        <w:rPr>
+          <w:lang w:val="en-IL"/>
+        </w:rPr>
+      </w:pPr>
+      <w:r>
+        <w:rPr>
+          <w:lang w:val="en-IL"/>
+        </w:rPr>
+        <w:t>The ratio is almost 1:1, as there are 551 real images and 552 fake ones.</w:t>
+      </w:r>
+    </w:p>
+    <w:p>
+      <w:pPr>
+        <w:rPr>
+          <w:u w:val="single"/>
+          <w:lang w:val="en-IL"/>
+        </w:rPr>
+      </w:pPr>
+      <w:r>
+        <w:rPr>
+          <w:u w:val="single"/>
+          <w:lang w:val="en-IL"/>
+        </w:rPr>
+        <w:t>Question 16:</w:t>
+      </w:r>
+    </w:p>
+    <w:p>
+      <w:pPr>
+        <w:rPr>
+          <w:lang w:val="en-IL"/>
+        </w:rPr>
+      </w:pPr>
+      <w:r>
+        <w:rPr>
+          <w:lang w:val="en-IL"/>
+        </w:rPr>
+        <w:t>One that always predicts 0 as it can’t separate the two classes.</w:t>
+      </w:r>
+    </w:p>
+    <w:p>
+      <w:pPr>
+        <w:rPr>
+          <w:u w:val="single"/>
+          <w:lang w:val="en-IL"/>
+        </w:rPr>
+      </w:pPr>
+      <w:r>
+        <w:rPr>
+          <w:u w:val="single"/>
+          <w:lang w:val="en-IL"/>
+        </w:rPr>
+        <w:t>Question 17:</w:t>
+      </w:r>
+    </w:p>
+    <w:p>
+      <w:pPr>
+        <w:rPr>
+          <w:lang w:val="en-IL"/>
+        </w:rPr>
+      </w:pPr>
+      <w:r>
+        <w:rPr>
+          <w:lang w:val="en-IL"/>
+        </w:rPr>
+        <w:t xml:space="preserve">Yes, the fake faces in the deepfake dataset are much easier to detect </w:t>
+      </w:r>
+      <w:r>
+        <w:rPr>
+          <w:lang w:val="en-IL"/>
+        </w:rPr>
+        <w:t>with the human eye. The fake images are usually not smooth and there seem to be artifacts of the swap in the face’s skin.</w:t>
+      </w:r>
+    </w:p>
+    <w:p>
+      <w:pPr>
+        <w:rPr>
+          <w:u w:val="single"/>
+          <w:lang w:val="en-IL"/>
+        </w:rPr>
+      </w:pPr>
+      <w:r>
+        <w:rPr>
+          <w:u w:val="single"/>
+          <w:lang w:val="en-IL"/>
+        </w:rPr>
+        <w:t>Question 1</w:t>
+      </w:r>
+      <w:r>
+        <w:rPr>
+          <w:u w:val="single"/>
+          <w:lang w:val="en-IL"/>
+        </w:rPr>
+        <w:t>8</w:t>
+      </w:r>
+      <w:r>
+        <w:rPr>
+          <w:u w:val="single"/>
+          <w:lang w:val="en-IL"/>
+        </w:rPr>
+        <w:t>:</w:t>
+      </w:r>
+    </w:p>
+    <w:p>
+      <w:pPr>
+        <w:rPr>
+          <w:lang w:val="en-IL"/>
+        </w:rPr>
+      </w:pPr>
+      <w:r>
+        <w:rPr>
+          <w:lang w:val="en-IL"/>
+        </w:rPr>
+        <w:t>Xception was pre-trained on ImageNet, to classify images into 1000 different categories.</w:t>
+      </w:r>
+    </w:p>
+    <w:p>
+      <w:pPr>
+        <w:rPr>
+          <w:u w:val="single"/>
+          <w:lang w:val="en-IL"/>
+        </w:rPr>
+      </w:pPr>
+      <w:r>
+        <w:rPr>
+          <w:u w:val="single"/>
+          <w:lang w:val="en-IL"/>
+        </w:rPr>
+        <w:t>Question 1</w:t>
+      </w:r>
+      <w:r>
+        <w:rPr>
+          <w:u w:val="single"/>
+          <w:lang w:val="en-IL"/>
+        </w:rPr>
+        <w:t>9</w:t>
+      </w:r>
+      <w:r>
+        <w:rPr>
+          <w:u w:val="single"/>
+          <w:lang w:val="en-IL"/>
+        </w:rPr>
+        <w:t>:</w:t>
+      </w:r>
+    </w:p>
+    <w:p>
+      <w:pPr>
+        <w:rPr>
+          <w:lang w:val="en-IL"/>
+        </w:rPr>
+      </w:pPr>
+      <w:r>
+        <w:rPr>
+          <w:lang w:val="en-IL"/>
+        </w:rPr>
+        <w:drawing>
+          <wp:inline distT="0" distB="0" distL="0" distR="0" wp14:anchorId="18662D98" wp14:editId="7F2C867C">
+            <wp:extent cx="4431889" cy="2819400"/>
+            <wp:effectExtent l="0" t="0" r="6985" b="0"/>
+            <wp:docPr id="824458136" name="Picture 1" descr="A screenshot of a computer program&#10;&#10;AI-generated content may be incorrect."/>
+            <wp:cNvGraphicFramePr>
+              <a:graphicFrameLocks xmlns:a="http://schemas.openxmlformats.org/drawingml/2006/main" noChangeAspect="1"/>
+            </wp:cNvGraphicFramePr>
+            <a:graphic xmlns:a="http://schemas.openxmlformats.org/drawingml/2006/main">
+              <a:graphicData uri="http://schemas.openxmlformats.org/drawingml/2006/picture">
+                <pic:pic xmlns:pic="http://schemas.openxmlformats.org/drawingml/2006/picture">
+                  <pic:nvPicPr>
+                    <pic:cNvPr id="824458136" name="Picture 1" descr="A screenshot of a computer program&#10;&#10;AI-generated content may be incorrect."/>
+                    <pic:cNvPicPr/>
+                  </pic:nvPicPr>
+                  <pic:blipFill>
+                    <a:blip r:embed="rId11"/>
+                    <a:stretch>
+                      <a:fillRect/>
+                    </a:stretch>
+                  </pic:blipFill>
+                  <pic:spPr>
+                    <a:xfrm>
+                      <a:off x="0" y="0"/>
+                      <a:ext cx="4434202" cy="2820872"/>
+                    </a:xfrm>
+                    <a:prstGeom prst="rect">
+                      <a:avLst/>
+                    </a:prstGeom>
+                  </pic:spPr>
+                </pic:pic>
+              </a:graphicData>
+            </a:graphic>
+          </wp:inline>
+        </w:drawing>
+      </w:r>
+    </w:p>
+    <w:p>
+      <w:pPr>
+        <w:rPr>
+          <w:lang w:val="en-IL"/>
+        </w:rPr>
+      </w:pPr>
+    </w:p>
+    <w:p>
+      <w:pPr>
+        <w:rPr>
+          <w:u w:val="single"/>
+          <w:lang w:val="en-IL"/>
+        </w:rPr>
+      </w:pPr>
+      <w:r>
+        <w:rPr>
+          <w:u w:val="single"/>
+          <w:lang w:val="en-IL"/>
+        </w:rPr>
+        <w:t xml:space="preserve">Question </w:t>
+      </w:r>
+      <w:r>
+        <w:rPr>
+          <w:u w:val="single"/>
+          <w:lang w:val="en-IL"/>
+        </w:rPr>
+        <w:t>21</w:t>
+      </w:r>
+      <w:r>
+        <w:rPr>
+          <w:u w:val="single"/>
+          <w:lang w:val="en-IL"/>
+        </w:rPr>
+        <w:t>:</w:t>
+      </w:r>
+    </w:p>
+    <w:p>
+      <w:pPr>
+        <w:rPr>
+          <w:lang w:val="en-US"/>
+        </w:rPr>
+      </w:pPr>
+      <w:r>
+        <w:rPr>
+          <w:lang w:val="en-US"/>
+        </w:rPr>
+        <w:t>The input to the FC layer is a 2048 elements vector.</w:t>
+      </w:r>
+    </w:p>
+    <w:p>
+      <w:pPr>
+        <w:rPr>
+          <w:u w:val="single"/>
+          <w:lang w:val="en-IL"/>
+        </w:rPr>
+      </w:pPr>
+      <w:r>
+        <w:rPr>
+          <w:u w:val="single"/>
+          <w:lang w:val="en-IL"/>
+        </w:rPr>
+        <w:t xml:space="preserve">Question </w:t>
+      </w:r>
+      <w:r>
+        <w:rPr>
+          <w:u w:val="single"/>
+          <w:lang w:val="en-IL"/>
+        </w:rPr>
+        <w:t>2</w:t>
+      </w:r>
+      <w:r>
+        <w:rPr>
+          <w:u w:val="single"/>
+          <w:lang w:val="en-IL"/>
+        </w:rPr>
+        <w:t>4</w:t>
+      </w:r>
+      <w:r>
+        <w:rPr>
+          <w:u w:val="single"/>
+          <w:lang w:val="en-IL"/>
+        </w:rPr>
+        <w:t>:</w:t>
+      </w:r>
+    </w:p>
+    <w:p>
+      <w:pPr>
+        <w:rPr>
+          <w:lang w:val="en-US"/>
+        </w:rPr>
+      </w:pPr>
+      <w:r>
+        <w:rPr>
+          <w:lang w:val="en-US"/>
+        </w:rPr>
+        <w:t xml:space="preserve">We added: </w:t>
+      </w:r>
+      <m:oMath>
+        <m:r>
+          <w:rPr>
+            <w:rFonts w:ascii="Cambria Math" w:hAnsi="Cambria Math"/>
+            <w:lang w:val="en-US"/>
+          </w:rPr>
+          <m:t>256</m:t>
+        </m:r>
+        <m:r>
+          <w:rPr>
+            <w:rFonts w:ascii="Cambria Math" w:hAnsi="Cambria Math"/>
+            <w:lang w:val="en-US"/>
+          </w:rPr>
+          <m:t>⋅</m:t>
+        </m:r>
+        <m:d>
+          <m:dPr>
+            <m:ctrlPr>
+              <w:rPr>
+                <w:rFonts w:ascii="Cambria Math" w:hAnsi="Cambria Math"/>
+                <w:i/>
+                <w:lang w:val="en-US"/>
+              </w:rPr>
+            </m:ctrlPr>
+          </m:dPr>
+          <m:e>
+            <m:r>
+              <w:rPr>
+                <w:rFonts w:ascii="Cambria Math" w:hAnsi="Cambria Math"/>
+                <w:lang w:val="en-US"/>
+              </w:rPr>
+              <m:t>1000+1</m:t>
+            </m:r>
+          </m:e>
+        </m:d>
+        <m:r>
+          <w:rPr>
+            <w:rFonts w:ascii="Cambria Math" w:hAnsi="Cambria Math"/>
+            <w:lang w:val="en-US"/>
+          </w:rPr>
+          <m:t>+64</m:t>
+        </m:r>
+        <m:r>
+          <w:rPr>
+            <w:rFonts w:ascii="Cambria Math" w:hAnsi="Cambria Math"/>
+            <w:lang w:val="en-US"/>
+          </w:rPr>
+          <m:t>⋅</m:t>
+        </m:r>
+        <m:d>
+          <m:dPr>
+            <m:ctrlPr>
+              <w:rPr>
+                <w:rFonts w:ascii="Cambria Math" w:hAnsi="Cambria Math"/>
+                <w:i/>
+                <w:lang w:val="en-US"/>
+              </w:rPr>
+            </m:ctrlPr>
+          </m:dPr>
+          <m:e>
+            <m:r>
+              <w:rPr>
+                <w:rFonts w:ascii="Cambria Math" w:hAnsi="Cambria Math"/>
+                <w:lang w:val="en-US"/>
+              </w:rPr>
+              <m:t>256</m:t>
+            </m:r>
+            <m:r>
+              <w:rPr>
+                <w:rFonts w:ascii="Cambria Math" w:hAnsi="Cambria Math"/>
+                <w:lang w:val="en-US"/>
+              </w:rPr>
+              <m:t>+1</m:t>
+            </m:r>
+          </m:e>
+        </m:d>
+        <m:r>
+          <w:rPr>
+            <w:rFonts w:ascii="Cambria Math" w:hAnsi="Cambria Math"/>
+            <w:lang w:val="en-US"/>
+          </w:rPr>
+          <m:t>+2</m:t>
+        </m:r>
+        <m:r>
+          <w:rPr>
+            <w:rFonts w:ascii="Cambria Math" w:hAnsi="Cambria Math"/>
+            <w:lang w:val="en-US"/>
+          </w:rPr>
+          <m:t>⋅</m:t>
+        </m:r>
+        <m:d>
+          <m:dPr>
+            <m:ctrlPr>
+              <w:rPr>
+                <w:rFonts w:ascii="Cambria Math" w:hAnsi="Cambria Math"/>
+                <w:i/>
+                <w:lang w:val="en-US"/>
+              </w:rPr>
+            </m:ctrlPr>
+          </m:dPr>
+          <m:e>
+            <m:r>
+              <w:rPr>
+                <w:rFonts w:ascii="Cambria Math" w:hAnsi="Cambria Math"/>
+                <w:lang w:val="en-US"/>
+              </w:rPr>
+              <m:t>64</m:t>
+            </m:r>
+            <m:r>
+              <w:rPr>
+                <w:rFonts w:ascii="Cambria Math" w:hAnsi="Cambria Math"/>
+                <w:lang w:val="en-US"/>
+              </w:rPr>
+              <m:t>+1</m:t>
+            </m:r>
+          </m:e>
+        </m:d>
+        <m:r>
+          <w:rPr>
+            <w:rFonts w:ascii="Cambria Math" w:hAnsi="Cambria Math"/>
+            <w:lang w:val="en-US"/>
+          </w:rPr>
+          <m:t>=272,834 parameters</m:t>
+        </m:r>
+      </m:oMath>
+    </w:p>
+    <w:p>
+      <w:pPr>
+        <w:rPr>
+          <w:lang w:val="en-US"/>
+        </w:rPr>
+      </w:pPr>
+    </w:p>
+    <w:p>
+      <w:pPr>
+        <w:rPr>
+          <w:u w:val="single"/>
+          <w:lang w:val="en-IL"/>
+        </w:rPr>
+      </w:pPr>
+      <w:r>
+        <w:rPr>
+          <w:u w:val="single"/>
+          <w:lang w:val="en-IL"/>
+        </w:rPr>
+        <w:t xml:space="preserve">Question </w:t>
+      </w:r>
+      <w:r>
+        <w:rPr>
+          <w:u w:val="single"/>
+          <w:lang w:val="en-IL"/>
+        </w:rPr>
+        <w:t>2</w:t>
+      </w:r>
+      <w:r>
+        <w:rPr>
+          <w:u w:val="single"/>
+          <w:lang w:val="en-IL"/>
+        </w:rPr>
+        <w:t>6</w:t>
+      </w:r>
+      <w:r>
+        <w:rPr>
+          <w:u w:val="single"/>
+          <w:lang w:val="en-IL"/>
+        </w:rPr>
+        <w:t>:</w:t>
+      </w:r>
+    </w:p>
+    <w:p>
+      <w:pPr>
+        <w:rPr>
+          <w:lang w:val="en-IL"/>
+        </w:rPr>
+      </w:pPr>
+      <w:r>
+        <w:rPr>
+          <w:lang w:val="en-IL"/>
+        </w:rPr>
+        <w:drawing>
+          <wp:inline distT="0" distB="0" distL="0" distR="0" wp14:anchorId="6C79DEA8" wp14:editId="34563B54">
+            <wp:extent cx="3325090" cy="3325090"/>
+            <wp:effectExtent l="0" t="0" r="8890" b="8890"/>
+            <wp:docPr id="258119002" name="Picture 1"/>
+            <wp:cNvGraphicFramePr>
+              <a:graphicFrameLocks xmlns:a="http://schemas.openxmlformats.org/drawingml/2006/main" noChangeAspect="1"/>
+            </wp:cNvGraphicFramePr>
+            <a:graphic xmlns:a="http://schemas.openxmlformats.org/drawingml/2006/main">
+              <a:graphicData uri="http://schemas.openxmlformats.org/drawingml/2006/picture">
+                <pic:pic xmlns:pic="http://schemas.openxmlformats.org/drawingml/2006/picture">
+                  <pic:nvPicPr>
+                    <pic:cNvPr id="258119002" name=""/>
+                    <pic:cNvPicPr/>
+                  </pic:nvPicPr>
+                  <pic:blipFill>
+                    <a:blip r:embed="rId12"/>
+                    <a:stretch>
+                      <a:fillRect/>
+                    </a:stretch>
+                  </pic:blipFill>
+                  <pic:spPr>
+                    <a:xfrm>
+                      <a:off x="0" y="0"/>
+                      <a:ext cx="3329660" cy="3329660"/>
+                    </a:xfrm>
+                    <a:prstGeom prst="rect">
+                      <a:avLst/>
+                    </a:prstGeom>
+                  </pic:spPr>
+                </pic:pic>
+              </a:graphicData>
+            </a:graphic>
+          </wp:inline>
+        </w:drawing>
+      </w:r>
+    </w:p>
+    <w:p>
+      <w:pPr>
+        <w:rPr>
+          <w:lang w:val="en-IL"/>
+        </w:rPr>
+      </w:pPr>
+      <w:r>
+        <w:rPr>
+          <w:lang w:val="en-IL"/>
+        </w:rPr>
+        <w:drawing>
+          <wp:inline distT="0" distB="0" distL="0" distR="0" wp14:anchorId="4B83D306" wp14:editId="02483428">
+            <wp:extent cx="3366655" cy="3366655"/>
+            <wp:effectExtent l="0" t="0" r="5715" b="5715"/>
+            <wp:docPr id="2008724231" name="Picture 24" descr="A graph with numbers and lines&#10;&#10;AI-generated content may be incorrect."/>
+            <wp:cNvGraphicFramePr>
+              <a:graphicFrameLocks xmlns:a="http://schemas.openxmlformats.org/drawingml/2006/main" noChangeAspect="1"/>
+            </wp:cNvGraphicFramePr>
+            <a:graphic xmlns:a="http://schemas.openxmlformats.org/drawingml/2006/main">
+              <a:graphicData uri="http://schemas.openxmlformats.org/drawingml/2006/picture">
+                <pic:pic xmlns:pic="http://schemas.openxmlformats.org/drawingml/2006/picture">
+                  <pic:nvPicPr>
+                    <pic:cNvPr id="2008724231" name="Picture 24" descr="A graph with numbers and lines&#10;&#10;AI-generated content may be incorrect."/>
+                    <pic:cNvPicPr>
+                      <a:picLocks noChangeAspect="1" noChangeArrowheads="1"/>
+                    </pic:cNvPicPr>
+                  </pic:nvPicPr>
+                  <pic:blipFill>
+                    <a:blip r:embed="rId13">
+                      <a:extLst>
+                        <a:ext uri="{28A0092B-C50C-407E-A947-70E740481C1C}">
+                          <a14:useLocalDpi xmlns:a14="http://schemas.microsoft.com/office/drawing/2010/main" val="0"/>
+                        </a:ext>
+                      </a:extLst>
+                    </a:blip>
+                    <a:srcRect/>
+                    <a:stretch>
+                      <a:fillRect/>
+                    </a:stretch>
+                  </pic:blipFill>
+                  <pic:spPr bwMode="auto">
+                    <a:xfrm>
+                      <a:off x="0" y="0"/>
+                      <a:ext cx="3367771" cy="3367771"/>
+                    </a:xfrm>
+                    <a:prstGeom prst="rect">
+                      <a:avLst/>
+                    </a:prstGeom>
+                    <a:noFill/>
+                    <a:ln>
+                      <a:noFill/>
+                    </a:ln>
+                  </pic:spPr>
+                </pic:pic>
+              </a:graphicData>
+            </a:graphic>
+          </wp:inline>
+        </w:drawing>
+      </w:r>
+    </w:p>
+    <w:p>
+      <w:pPr>
+        <w:rPr>
+          <w:lang w:val="en-IL"/>
+        </w:rPr>
+      </w:pPr>
+    </w:p>
+    <w:p>
+      <w:pPr>
+        <w:rPr>
+          <w:lang w:val="en-IL"/>
+        </w:rPr>
+      </w:pPr>
+    </w:p>
+    <w:p>
+      <w:pPr>
+        <w:rPr>
+          <w:u w:val="single"/>
+          <w:lang w:val="en-IL"/>
+        </w:rPr>
+      </w:pPr>
+      <w:r>
+        <w:rPr>
+          <w:u w:val="single"/>
+          <w:lang w:val="en-IL"/>
+        </w:rPr>
+        <w:t xml:space="preserve">Question </w:t>
+      </w:r>
+      <w:r>
+        <w:rPr>
+          <w:u w:val="single"/>
+          <w:lang w:val="en-IL"/>
+        </w:rPr>
+        <w:t>2</w:t>
+      </w:r>
+      <w:r>
+        <w:rPr>
+          <w:u w:val="single"/>
+          <w:lang w:val="en-IL"/>
+        </w:rPr>
+        <w:t>7</w:t>
+      </w:r>
+      <w:r>
+        <w:rPr>
+          <w:u w:val="single"/>
+          <w:lang w:val="en-IL"/>
+        </w:rPr>
+        <w:t>:</w:t>
+      </w:r>
+    </w:p>
+    <w:p>
+      <w:r>
+        <w:t>9</w:t>
+      </w:r>
+      <w:r>
+        <w:t>8</w:t>
+      </w:r>
+      <w:r>
+        <w:t>.</w:t>
+      </w:r>
+      <w:r>
+        <w:t>4</w:t>
+      </w:r>
+      <w:r>
+        <w:t>6</w:t>
+      </w:r>
+      <w:r>
+        <w:t xml:space="preserve">% validation accuracy that resulted in </w:t>
+      </w:r>
+      <w:r>
+        <w:t>98</w:t>
+      </w:r>
+      <w:r>
+        <w:t>.5</w:t>
+      </w:r>
+      <w:r>
+        <w:t>5</w:t>
+      </w:r>
+      <w:r>
+        <w:t>% test accuracy.</w:t>
+      </w:r>
+    </w:p>
+    <w:p>
+      <w:pPr>
+        <w:rPr>
+          <w:u w:val="single"/>
+          <w:lang w:val="en-IL"/>
+        </w:rPr>
+      </w:pPr>
+      <w:r>
+        <w:rPr>
+          <w:u w:val="single"/>
+          <w:lang w:val="en-IL"/>
+        </w:rPr>
+        <w:lastRenderedPageBreak/>
+        <w:t xml:space="preserve">Question </w:t>
+      </w:r>
+      <w:r>
+        <w:rPr>
+          <w:u w:val="single"/>
+          <w:lang w:val="en-IL"/>
+        </w:rPr>
+        <w:t>2</w:t>
+      </w:r>
+      <w:r>
+        <w:rPr>
+          <w:u w:val="single"/>
+          <w:lang w:val="en-IL"/>
+        </w:rPr>
+        <w:t>8</w:t>
+      </w:r>
+      <w:r>
+        <w:rPr>
+          <w:u w:val="single"/>
+          <w:lang w:val="en-IL"/>
+        </w:rPr>
+        <w:t>:</w:t>
+      </w:r>
+    </w:p>
+    <w:p>
+      <w:pPr>
+        <w:rPr>
+          <w:lang w:val="en-IL"/>
+        </w:rPr>
+      </w:pPr>
+      <w:r>
+        <w:rPr>
+          <w:lang w:val="en-IL"/>
+        </w:rPr>
+        <w:drawing>
+          <wp:inline distT="0" distB="0" distL="0" distR="0" wp14:anchorId="54B0AB52" wp14:editId="52214AFA">
+            <wp:extent cx="3422073" cy="3422073"/>
+            <wp:effectExtent l="0" t="0" r="6985" b="6985"/>
+            <wp:docPr id="1872479484" name="Picture 20"/>
+            <wp:cNvGraphicFramePr>
+              <a:graphicFrameLocks xmlns:a="http://schemas.openxmlformats.org/drawingml/2006/main" noChangeAspect="1"/>
+            </wp:cNvGraphicFramePr>
+            <a:graphic xmlns:a="http://schemas.openxmlformats.org/drawingml/2006/main">
+              <a:graphicData uri="http://schemas.openxmlformats.org/drawingml/2006/picture">
+                <pic:pic xmlns:pic="http://schemas.openxmlformats.org/drawingml/2006/picture">
+                  <pic:nvPicPr>
+                    <pic:cNvPr id="0" name="Picture 69"/>
+                    <pic:cNvPicPr>
+                      <a:picLocks noChangeAspect="1" noChangeArrowheads="1"/>
+                    </pic:cNvPicPr>
+                  </pic:nvPicPr>
+                  <pic:blipFill>
+                    <a:blip r:embed="rId14">
+                      <a:extLst>
+                        <a:ext uri="{28A0092B-C50C-407E-A947-70E740481C1C}">
+                          <a14:useLocalDpi xmlns:a14="http://schemas.microsoft.com/office/drawing/2010/main" val="0"/>
+                        </a:ext>
+                      </a:extLst>
+                    </a:blip>
+                    <a:srcRect/>
+                    <a:stretch>
+                      <a:fillRect/>
+                    </a:stretch>
+                  </pic:blipFill>
+                  <pic:spPr bwMode="auto">
+                    <a:xfrm>
+                      <a:off x="0" y="0"/>
+                      <a:ext cx="3425225" cy="3425225"/>
+                    </a:xfrm>
+                    <a:prstGeom prst="rect">
+                      <a:avLst/>
+                    </a:prstGeom>
+                    <a:noFill/>
+                    <a:ln>
+                      <a:noFill/>
+                    </a:ln>
+                  </pic:spPr>
+                </pic:pic>
+              </a:graphicData>
+            </a:graphic>
+          </wp:inline>
+        </w:drawing>
+      </w:r>
+    </w:p>
+    <w:p>
+      <w:pPr>
+        <w:rPr>
+          <w:lang w:val="en-IL"/>
+        </w:rPr>
+      </w:pPr>
+    </w:p>
+    <w:p>
+      <w:pPr>
+        <w:rPr>
+          <w:lang w:val="en-IL"/>
+        </w:rPr>
+      </w:pPr>
+      <w:r>
+        <w:rPr>
+          <w:lang w:val="en-IL"/>
+        </w:rPr>
+        <w:drawing>
+          <wp:inline distT="0" distB="0" distL="0" distR="0" wp14:anchorId="43AE3AC0" wp14:editId="72694E03">
+            <wp:extent cx="3332018" cy="3332018"/>
+            <wp:effectExtent l="0" t="0" r="1905" b="1905"/>
+            <wp:docPr id="704554584" name="Picture 22" descr="A graph with different colored lines&#10;&#10;AI-generated content may be incorrect."/>
+            <wp:cNvGraphicFramePr>
+              <a:graphicFrameLocks xmlns:a="http://schemas.openxmlformats.org/drawingml/2006/main" noChangeAspect="1"/>
+            </wp:cNvGraphicFramePr>
+            <a:graphic xmlns:a="http://schemas.openxmlformats.org/drawingml/2006/main">
+              <a:graphicData uri="http://schemas.openxmlformats.org/drawingml/2006/picture">
+                <pic:pic xmlns:pic="http://schemas.openxmlformats.org/drawingml/2006/picture">
+                  <pic:nvPicPr>
+                    <pic:cNvPr id="704554584" name="Picture 22" descr="A graph with different colored lines&#10;&#10;AI-generated content may be incorrect."/>
+                    <pic:cNvPicPr>
+                      <a:picLocks noChangeAspect="1" noChangeArrowheads="1"/>
+                    </pic:cNvPicPr>
+                  </pic:nvPicPr>
+                  <pic:blipFill>
+                    <a:blip r:embed="rId15">
+                      <a:extLst>
+                        <a:ext uri="{28A0092B-C50C-407E-A947-70E740481C1C}">
+                          <a14:useLocalDpi xmlns:a14="http://schemas.microsoft.com/office/drawing/2010/main" val="0"/>
+                        </a:ext>
+                      </a:extLst>
+                    </a:blip>
+                    <a:srcRect/>
+                    <a:stretch>
+                      <a:fillRect/>
+                    </a:stretch>
+                  </pic:blipFill>
+                  <pic:spPr bwMode="auto">
+                    <a:xfrm>
+                      <a:off x="0" y="0"/>
+                      <a:ext cx="3339487" cy="3339487"/>
+                    </a:xfrm>
+                    <a:prstGeom prst="rect">
+                      <a:avLst/>
+                    </a:prstGeom>
+                    <a:noFill/>
+                    <a:ln>
+                      <a:noFill/>
+                    </a:ln>
+                  </pic:spPr>
+                </pic:pic>
+              </a:graphicData>
+            </a:graphic>
+          </wp:inline>
+        </w:drawing>
+      </w:r>
+    </w:p>
+    <w:p>
+      <w:pPr>
+        <w:rPr>
+          <w:lang w:val="en-IL"/>
         </w:rPr>
       </w:pPr>
     </w:p>
@@ -472,6 +1988,7 @@
   <w:style w:type="paragraph" w:default="1" w:styleId="Normal">
     <w:name w:val="Normal"/>
     <w:qFormat/>
+    <w:rsid w:val="00B33967"/>
   </w:style>
   <w:style w:type="paragraph" w:styleId="Heading1">
     <w:name w:val="heading 1"/>
@@ -675,7 +2192,6 @@
   <w:style w:type="character" w:default="1" w:styleId="DefaultParagraphFont">
     <w:name w:val="Default Paragraph Font"/>
     <w:uiPriority w:val="1"/>
-    <w:semiHidden/>
     <w:unhideWhenUsed/>
   </w:style>
   <w:style w:type="table" w:default="1" w:styleId="TableNormal">
@@ -987,6 +2503,16 @@
       <w:smallCaps/>
       <w:color w:val="0F4761" w:themeColor="accent1" w:themeShade="BF"/>
       <w:spacing w:val="5"/>
+    </w:rPr>
+  </w:style>
+  <w:style w:type="character" w:styleId="PlaceholderText">
+    <w:name w:val="Placeholder Text"/>
+    <w:basedOn w:val="DefaultParagraphFont"/>
+    <w:uiPriority w:val="99"/>
+    <w:semiHidden/>
+    <w:rsid w:val="00E41921"/>
+    <w:rPr>
+      <w:color w:val="666666"/>
     </w:rPr>
   </w:style>
 </w:styles>

</xml_diff>